<commit_message>
Adding week 22 final project
</commit_message>
<xml_diff>
--- a/21-Pentesting3/Raven_security_report.docx
+++ b/21-Pentesting3/Raven_security_report.docx
@@ -415,6 +415,7 @@
                               <w:calendar w:val="gregorian"/>
                             </w:date>
                           </w:sdtPr>
+                          <w:sdtEndPr/>
                           <w:sdtContent>
                             <w:p>
                               <w:pPr>
@@ -460,6 +461,7 @@
                               <w:dataBinding w:prefixMappings="xmlns:ns0='http://schemas.openxmlformats.org/officeDocument/2006/extended-properties' " w:xpath="/ns0:Properties[1]/ns0:Company[1]" w:storeItemID="{6668398D-A668-4E3E-A5EB-62B293D839F1}"/>
                               <w:text/>
                             </w:sdtPr>
+                            <w:sdtEndPr/>
                             <w:sdtContent>
                               <w:r>
                                 <w:rPr>
@@ -491,6 +493,7 @@
                               <w:dataBinding w:prefixMappings="xmlns:ns0='http://schemas.microsoft.com/office/2006/coverPageProps' " w:xpath="/ns0:CoverPageProperties[1]/ns0:CompanyAddress[1]" w:storeItemID="{55AF091B-3C7A-41E3-B477-F2FDAA23CFDA}"/>
                               <w:text/>
                             </w:sdtPr>
+                            <w:sdtEndPr/>
                             <w:sdtContent>
                               <w:r>
                                 <w:rPr>
@@ -602,6 +605,7 @@
     </w:p>
     <w:p>
       <w:pPr>
+        <w:spacing w:line="360" w:lineRule="auto"/>
         <w:ind w:firstLine="720"/>
       </w:pPr>
       <w:r>
@@ -611,8 +615,13 @@
         <w:t xml:space="preserve"> </w:t>
       </w:r>
       <w:r>
-        <w:t>proved vulnerable in many accounts. By stringing together</w:t>
-      </w:r>
+        <w:t xml:space="preserve">proved vulnerable in many accounts. By stringing </w:t>
+      </w:r>
+      <w:proofErr w:type="gramStart"/>
+      <w:r>
+        <w:t>together</w:t>
+      </w:r>
+      <w:proofErr w:type="gramEnd"/>
       <w:r>
         <w:t xml:space="preserve"> the different vulnerabilities a</w:t>
       </w:r>
@@ -626,7 +635,15 @@
         <w:t>achieve a root shell</w:t>
       </w:r>
       <w:r>
-        <w:t>. A basic enumeration of the box shows the server has 3 ports open, port 80,22, 111. Port 22 running SSH login, showing an exposed login server, Port 80 running an outdated apache server, and 111 running RPCbind. The server has 2 high risk, 1 low, and one medium risk vulnerabilities. By chaining the exposed login server</w:t>
+        <w:t xml:space="preserve">. A basic enumeration of the box shows the server has 3 ports open, port 80,22, 111. Port 22 running SSH login, showing an exposed login server, Port 80 running an outdated apache server, and 111 running </w:t>
+      </w:r>
+      <w:proofErr w:type="spellStart"/>
+      <w:r>
+        <w:t>RPCbind</w:t>
+      </w:r>
+      <w:proofErr w:type="spellEnd"/>
+      <w:r>
+        <w:t>. The server has 2 high risk, 1 low, and one medium risk vulnerabilities. By chaining the exposed login server</w:t>
       </w:r>
       <w:r>
         <w:t xml:space="preserve"> a</w:t>
@@ -646,10 +663,31 @@
     </w:p>
     <w:p>
       <w:pPr>
+        <w:spacing w:line="360" w:lineRule="auto"/>
         <w:ind w:firstLine="720"/>
       </w:pPr>
       <w:r>
-        <w:t xml:space="preserve">With a root shell an attacker could set up many persistent threats Denial Of Service, Supply-Chain Attacks, as well open up more back doors to potentially more attacks. These attacks can affect the reputability, integrity, as well as </w:t>
+        <w:t>With a root shell an attacker could set up many persistent threats Denial Of Service</w:t>
+      </w:r>
+      <w:r>
+        <w:t xml:space="preserve"> (DOS)</w:t>
+      </w:r>
+      <w:r>
+        <w:t>, Supply-Chain Attacks</w:t>
+      </w:r>
+      <w:r>
+        <w:t xml:space="preserve"> (SCA</w:t>
+      </w:r>
+      <w:proofErr w:type="gramStart"/>
+      <w:r>
+        <w:t xml:space="preserve">) </w:t>
+      </w:r>
+      <w:r>
+        <w:t>,</w:t>
+      </w:r>
+      <w:proofErr w:type="gramEnd"/>
+      <w:r>
+        <w:t xml:space="preserve"> as well open up more back doors to potentially more attacks. These attacks can affect the reputability, integrity, as well as </w:t>
       </w:r>
       <w:r>
         <w:t>the confidentiality of the business, costing them upwar</w:t>
@@ -660,11 +698,13 @@
     </w:p>
     <w:p>
       <w:pPr>
+        <w:spacing w:line="360" w:lineRule="auto"/>
         <w:ind w:firstLine="720"/>
       </w:pPr>
     </w:p>
     <w:p>
       <w:pPr>
+        <w:spacing w:line="360" w:lineRule="auto"/>
         <w:ind w:firstLine="720"/>
       </w:pPr>
       <w:r>
@@ -674,7 +714,57 @@
         <w:t xml:space="preserve">actions taken to discover the vulnerabilities as well as infiltrate </w:t>
       </w:r>
       <w:r>
-        <w:t xml:space="preserve">the system through escalation from michael to steven to root. However it is possible to escalate from michael through MySQL </w:t>
+        <w:t xml:space="preserve">the system through escalation from </w:t>
+      </w:r>
+      <w:r>
+        <w:t>“</w:t>
+      </w:r>
+      <w:proofErr w:type="spellStart"/>
+      <w:r>
+        <w:t>michael</w:t>
+      </w:r>
+      <w:proofErr w:type="spellEnd"/>
+      <w:r>
+        <w:t>”</w:t>
+      </w:r>
+      <w:r>
+        <w:t xml:space="preserve"> to </w:t>
+      </w:r>
+      <w:r>
+        <w:t>“</w:t>
+      </w:r>
+      <w:proofErr w:type="spellStart"/>
+      <w:r>
+        <w:t>steven</w:t>
+      </w:r>
+      <w:proofErr w:type="spellEnd"/>
+      <w:r>
+        <w:t>”</w:t>
+      </w:r>
+      <w:r>
+        <w:t xml:space="preserve"> to root. </w:t>
+      </w:r>
+      <w:proofErr w:type="gramStart"/>
+      <w:r>
+        <w:t>However</w:t>
+      </w:r>
+      <w:proofErr w:type="gramEnd"/>
+      <w:r>
+        <w:t xml:space="preserve"> it is possible to escalate from </w:t>
+      </w:r>
+      <w:r>
+        <w:t>“</w:t>
+      </w:r>
+      <w:proofErr w:type="spellStart"/>
+      <w:r>
+        <w:t>michael</w:t>
+      </w:r>
+      <w:proofErr w:type="spellEnd"/>
+      <w:r>
+        <w:t>”</w:t>
+      </w:r>
+      <w:r>
+        <w:t xml:space="preserve"> through MySQL </w:t>
       </w:r>
       <w:r>
         <w:t>since it is running as root. That isn’t included in this writeup however it is another vulnerability that is possible to be exploited. Mitigating this vulnerability is included in this write up</w:t>
@@ -808,6 +898,7 @@
     <w:p/>
     <w:p>
       <w:pPr>
+        <w:spacing w:line="360" w:lineRule="auto"/>
         <w:ind w:firstLine="720"/>
       </w:pPr>
       <w:r>
@@ -843,20 +934,30 @@
       <w:r>
         <w:t xml:space="preserve">Port 80 hosts http, the server hosts a website called Raven security hosted with Apache/2.4.10 (Debian), an outdated webserver service. Port 111 hosts </w:t>
       </w:r>
+      <w:proofErr w:type="spellStart"/>
       <w:r>
         <w:t>RPC</w:t>
       </w:r>
       <w:r>
         <w:t>bind</w:t>
       </w:r>
-      <w:r>
-        <w:t>. R</w:t>
+      <w:proofErr w:type="spellEnd"/>
+      <w:r>
+        <w:t xml:space="preserve">. </w:t>
+      </w:r>
+      <w:proofErr w:type="spellStart"/>
+      <w:r>
+        <w:t>R</w:t>
       </w:r>
       <w:r>
         <w:t>PC</w:t>
       </w:r>
       <w:r>
-        <w:t>bind is a service that communicates with programs to identify and communicate what services are running on which ports.</w:t>
+        <w:t>bind</w:t>
+      </w:r>
+      <w:proofErr w:type="spellEnd"/>
+      <w:r>
+        <w:t xml:space="preserve"> is a service that communicates with programs to identify and communicate what services are running on which ports.</w:t>
       </w:r>
     </w:p>
     <w:p/>
@@ -1352,7 +1453,11 @@
               <w:t xml:space="preserve">File System </w:t>
             </w:r>
             <w:r>
-              <w:t>Weak permissions</w:t>
+              <w:t xml:space="preserve">Weak </w:t>
+            </w:r>
+            <w:r>
+              <w:lastRenderedPageBreak/>
+              <w:t>permissions</w:t>
             </w:r>
           </w:p>
         </w:tc>
@@ -1373,6 +1478,7 @@
               <w:spacing w:line="240" w:lineRule="auto"/>
             </w:pPr>
             <w:r>
+              <w:lastRenderedPageBreak/>
               <w:t>High</w:t>
             </w:r>
           </w:p>
@@ -1415,6 +1521,7 @@
     </w:p>
     <w:p>
       <w:pPr>
+        <w:spacing w:line="360" w:lineRule="auto"/>
         <w:rPr>
           <w:i/>
         </w:rPr>
@@ -1428,15 +1535,15 @@
     </w:p>
     <w:p>
       <w:pPr>
-        <w:rPr>
-          <w:i/>
-        </w:rPr>
-      </w:pPr>
-      <w:r>
-        <w:rPr>
-          <w:i/>
-        </w:rPr>
-        <w:lastRenderedPageBreak/>
+        <w:spacing w:line="360" w:lineRule="auto"/>
+        <w:rPr>
+          <w:i/>
+        </w:rPr>
+      </w:pPr>
+      <w:r>
+        <w:rPr>
+          <w:i/>
+        </w:rPr>
         <w:tab/>
         <w:t>Once discovering that port 80 was open and hosting a webserver, it is possibl</w:t>
       </w:r>
@@ -1456,7 +1563,49 @@
         <w:rPr>
           <w:i/>
         </w:rPr>
-        <w:t>by brute forcing them to discover what pages we are able to access. A tool such as Dirb, Dirbuster, and GoBuster can be used to brute</w:t>
+        <w:t xml:space="preserve">by brute forcing them to discover what pages we are able to access. A tool such as </w:t>
+      </w:r>
+      <w:proofErr w:type="spellStart"/>
+      <w:r>
+        <w:rPr>
+          <w:i/>
+        </w:rPr>
+        <w:t>Dirb</w:t>
+      </w:r>
+      <w:proofErr w:type="spellEnd"/>
+      <w:r>
+        <w:rPr>
+          <w:i/>
+        </w:rPr>
+        <w:t xml:space="preserve">, </w:t>
+      </w:r>
+      <w:proofErr w:type="spellStart"/>
+      <w:r>
+        <w:rPr>
+          <w:i/>
+        </w:rPr>
+        <w:t>Dirbuster</w:t>
+      </w:r>
+      <w:proofErr w:type="spellEnd"/>
+      <w:r>
+        <w:rPr>
+          <w:i/>
+        </w:rPr>
+        <w:t xml:space="preserve">, and </w:t>
+      </w:r>
+      <w:proofErr w:type="spellStart"/>
+      <w:r>
+        <w:rPr>
+          <w:i/>
+        </w:rPr>
+        <w:t>GoBuster</w:t>
+      </w:r>
+      <w:proofErr w:type="spellEnd"/>
+      <w:r>
+        <w:rPr>
+          <w:i/>
+        </w:rPr>
+        <w:t xml:space="preserve"> can be used to brute</w:t>
       </w:r>
       <w:r>
         <w:rPr>
@@ -1567,13 +1716,35 @@
         <w:rPr>
           <w:i/>
         </w:rPr>
-        <w:t>, Wpscan</w:t>
-      </w:r>
-      <w:r>
-        <w:rPr>
-          <w:i/>
-        </w:rPr>
-        <w:t>. Using Wpscan and a common wordlist the usernames Michael and Steven are discovered</w:t>
+        <w:t xml:space="preserve">, </w:t>
+      </w:r>
+      <w:proofErr w:type="spellStart"/>
+      <w:r>
+        <w:rPr>
+          <w:i/>
+        </w:rPr>
+        <w:t>Wpscan</w:t>
+      </w:r>
+      <w:proofErr w:type="spellEnd"/>
+      <w:r>
+        <w:rPr>
+          <w:i/>
+        </w:rPr>
+        <w:t xml:space="preserve">. Using </w:t>
+      </w:r>
+      <w:proofErr w:type="spellStart"/>
+      <w:r>
+        <w:rPr>
+          <w:i/>
+        </w:rPr>
+        <w:t>Wpscan</w:t>
+      </w:r>
+      <w:proofErr w:type="spellEnd"/>
+      <w:r>
+        <w:rPr>
+          <w:i/>
+        </w:rPr>
+        <w:t xml:space="preserve"> and a common wordlist the usernames Michael and Steven are discovered</w:t>
       </w:r>
       <w:r>
         <w:rPr>
@@ -1593,19 +1764,58 @@
         <w:t>Network Analysis</w:t>
       </w:r>
     </w:p>
-    <w:p/>
-    <w:p>
+    <w:p>
+      <w:pPr>
+        <w:spacing w:line="360" w:lineRule="auto"/>
+      </w:pPr>
+    </w:p>
+    <w:p>
+      <w:pPr>
+        <w:spacing w:line="360" w:lineRule="auto"/>
+      </w:pPr>
       <w:r>
         <w:t xml:space="preserve">Port 22 is open on the Raven system is running an SSH login. </w:t>
       </w:r>
     </w:p>
     <w:p>
+      <w:pPr>
+        <w:spacing w:line="360" w:lineRule="auto"/>
+      </w:pPr>
       <w:r>
         <w:tab/>
         <w:t xml:space="preserve">Putting the username credentials discovered in </w:t>
       </w:r>
-      <w:r>
-        <w:t xml:space="preserve">Wpscan in a wordlist, and using a common password wordlist, a login bruteforcer called hydra can be used to bruteforce the login. After about 30 seconds the password to Michael is discovered, “michael”. </w:t>
+      <w:proofErr w:type="spellStart"/>
+      <w:r>
+        <w:t>Wpscan</w:t>
+      </w:r>
+      <w:proofErr w:type="spellEnd"/>
+      <w:r>
+        <w:t xml:space="preserve"> in a wordlist, and using a common password wordlist, a login </w:t>
+      </w:r>
+      <w:proofErr w:type="spellStart"/>
+      <w:r>
+        <w:t>bruteforcer</w:t>
+      </w:r>
+      <w:proofErr w:type="spellEnd"/>
+      <w:r>
+        <w:t xml:space="preserve"> called hydra can be used to </w:t>
+      </w:r>
+      <w:proofErr w:type="spellStart"/>
+      <w:r>
+        <w:t>bruteforce</w:t>
+      </w:r>
+      <w:proofErr w:type="spellEnd"/>
+      <w:r>
+        <w:t xml:space="preserve"> the login. After about 30 seconds the password to Michael is discovered, “</w:t>
+      </w:r>
+      <w:proofErr w:type="spellStart"/>
+      <w:r>
+        <w:t>michael</w:t>
+      </w:r>
+      <w:proofErr w:type="spellEnd"/>
+      <w:r>
+        <w:t xml:space="preserve">”. </w:t>
       </w:r>
       <w:r>
         <w:t xml:space="preserve">It continues to run in the background to attempt to discover </w:t>
@@ -1641,6 +1851,7 @@
     </w:p>
     <w:p>
       <w:pPr>
+        <w:spacing w:line="360" w:lineRule="auto"/>
         <w:rPr>
           <w:i/>
         </w:rPr>
@@ -1660,6 +1871,7 @@
     </w:p>
     <w:p>
       <w:pPr>
+        <w:spacing w:line="360" w:lineRule="auto"/>
         <w:ind w:firstLine="720"/>
         <w:rPr>
           <w:i/>
@@ -1699,7 +1911,35 @@
         <w:rPr>
           <w:i/>
         </w:rPr>
-        <w:t xml:space="preserve"> Look at the sudoers file or use the command “sudo -l” to see what privileges Michael has. </w:t>
+        <w:t xml:space="preserve"> Look at the </w:t>
+      </w:r>
+      <w:proofErr w:type="spellStart"/>
+      <w:r>
+        <w:rPr>
+          <w:i/>
+        </w:rPr>
+        <w:t>sudoers</w:t>
+      </w:r>
+      <w:proofErr w:type="spellEnd"/>
+      <w:r>
+        <w:rPr>
+          <w:i/>
+        </w:rPr>
+        <w:t xml:space="preserve"> file or use the command “</w:t>
+      </w:r>
+      <w:proofErr w:type="spellStart"/>
+      <w:r>
+        <w:rPr>
+          <w:i/>
+        </w:rPr>
+        <w:t>sudo</w:t>
+      </w:r>
+      <w:proofErr w:type="spellEnd"/>
+      <w:r>
+        <w:rPr>
+          <w:i/>
+        </w:rPr>
+        <w:t xml:space="preserve"> -l” to see what privileges Michael has. </w:t>
       </w:r>
       <w:r>
         <w:rPr>
@@ -1723,7 +1963,21 @@
         <w:rPr>
           <w:i/>
         </w:rPr>
-        <w:t>, a easy opensource database</w:t>
+        <w:t xml:space="preserve">, </w:t>
+      </w:r>
+      <w:proofErr w:type="gramStart"/>
+      <w:r>
+        <w:rPr>
+          <w:i/>
+        </w:rPr>
+        <w:t>a</w:t>
+      </w:r>
+      <w:proofErr w:type="gramEnd"/>
+      <w:r>
+        <w:rPr>
+          <w:i/>
+        </w:rPr>
+        <w:t xml:space="preserve"> easy opensource database</w:t>
       </w:r>
       <w:r>
         <w:rPr>
@@ -1735,8 +1989,16 @@
         <w:rPr>
           <w:i/>
         </w:rPr>
-        <w:t>wp-config.php</w:t>
-      </w:r>
+        <w:t>wp-</w:t>
+      </w:r>
+      <w:proofErr w:type="spellStart"/>
+      <w:r>
+        <w:rPr>
+          <w:i/>
+        </w:rPr>
+        <w:t>config.php</w:t>
+      </w:r>
+      <w:proofErr w:type="spellEnd"/>
       <w:r>
         <w:rPr>
           <w:i/>
@@ -1771,11 +2033,33 @@
         <w:rPr>
           <w:i/>
         </w:rPr>
-        <w:t>, in the tables wp_users, the hashes for Steven and Michael can be found. Running through a hash cracking software, such as “John the Ripper” which brute forces hashes against a wordlist, until there is a match, the hash to Steven is cracked, “Pink84”.</w:t>
-      </w:r>
-    </w:p>
-    <w:p>
-      <w:pPr>
+        <w:t xml:space="preserve">, in the tables </w:t>
+      </w:r>
+      <w:proofErr w:type="spellStart"/>
+      <w:r>
+        <w:rPr>
+          <w:i/>
+        </w:rPr>
+        <w:t>wp_users</w:t>
+      </w:r>
+      <w:proofErr w:type="spellEnd"/>
+      <w:r>
+        <w:rPr>
+          <w:i/>
+        </w:rPr>
+        <w:t xml:space="preserve">, the hashes for Steven and Michael can be found. Running through a hash cracking software, such </w:t>
+      </w:r>
+      <w:r>
+        <w:rPr>
+          <w:i/>
+        </w:rPr>
+        <w:lastRenderedPageBreak/>
+        <w:t>as “John the Ripper” which brute forces hashes against a wordlist, until there is a match, the hash to Steven is cracked, “Pink84”.</w:t>
+      </w:r>
+    </w:p>
+    <w:p>
+      <w:pPr>
+        <w:spacing w:line="360" w:lineRule="auto"/>
         <w:ind w:firstLine="720"/>
         <w:rPr>
           <w:i/>
@@ -1791,13 +2075,149 @@
         <w:rPr>
           <w:i/>
         </w:rPr>
-        <w:t>username and password to the WordPress login are the same for the SSH connection, the username and password are attempted on the SSH login. Steven is logged in and running “/bin/sh“.</w:t>
-      </w:r>
-      <w:r>
-        <w:rPr>
-          <w:i/>
-        </w:rPr>
-        <w:t xml:space="preserve"> Running “sudo -l” to see what privileges Steven has as root, /bin/python is listed with “nologin” meaning that steven can run commands as root through python without any credentials. Using “python -c” it is possible to spawn a shell from a terminal using python, because Steven has sudo permissions to use python, prefixing the command with sudo allows for a root shell to be spawned: sudo python -c “import pty; pty.spawn(‘/bin/bash’)”</w:t>
+        <w:t>username and password to the WordPress login are the same for the SSH connection, the username and password are attempted on the SSH login. Steven is logged in and running “/bin/</w:t>
+      </w:r>
+      <w:proofErr w:type="spellStart"/>
+      <w:proofErr w:type="gramStart"/>
+      <w:r>
+        <w:rPr>
+          <w:i/>
+        </w:rPr>
+        <w:t>sh</w:t>
+      </w:r>
+      <w:proofErr w:type="spellEnd"/>
+      <w:r>
+        <w:rPr>
+          <w:i/>
+        </w:rPr>
+        <w:t>“</w:t>
+      </w:r>
+      <w:proofErr w:type="gramEnd"/>
+      <w:r>
+        <w:rPr>
+          <w:i/>
+        </w:rPr>
+        <w:t>.</w:t>
+      </w:r>
+      <w:r>
+        <w:rPr>
+          <w:i/>
+        </w:rPr>
+        <w:t xml:space="preserve"> Running “</w:t>
+      </w:r>
+      <w:proofErr w:type="spellStart"/>
+      <w:r>
+        <w:rPr>
+          <w:i/>
+        </w:rPr>
+        <w:t>sudo</w:t>
+      </w:r>
+      <w:proofErr w:type="spellEnd"/>
+      <w:r>
+        <w:rPr>
+          <w:i/>
+        </w:rPr>
+        <w:t xml:space="preserve"> -l” to see what privileges Steven has as root, /bin/python is listed with “</w:t>
+      </w:r>
+      <w:proofErr w:type="spellStart"/>
+      <w:r>
+        <w:rPr>
+          <w:i/>
+        </w:rPr>
+        <w:t>nologin</w:t>
+      </w:r>
+      <w:proofErr w:type="spellEnd"/>
+      <w:r>
+        <w:rPr>
+          <w:i/>
+        </w:rPr>
+        <w:t xml:space="preserve">” meaning that </w:t>
+      </w:r>
+      <w:proofErr w:type="spellStart"/>
+      <w:r>
+        <w:rPr>
+          <w:i/>
+        </w:rPr>
+        <w:t>steven</w:t>
+      </w:r>
+      <w:proofErr w:type="spellEnd"/>
+      <w:r>
+        <w:rPr>
+          <w:i/>
+        </w:rPr>
+        <w:t xml:space="preserve"> can run commands as root through python without any credentials. Using “python -c” it is possible to spawn a shell from a terminal using python, because Steven has </w:t>
+      </w:r>
+      <w:proofErr w:type="spellStart"/>
+      <w:r>
+        <w:rPr>
+          <w:i/>
+        </w:rPr>
+        <w:t>sudo</w:t>
+      </w:r>
+      <w:proofErr w:type="spellEnd"/>
+      <w:r>
+        <w:rPr>
+          <w:i/>
+        </w:rPr>
+        <w:t xml:space="preserve"> permissions to use python, prefixing the command with </w:t>
+      </w:r>
+      <w:proofErr w:type="spellStart"/>
+      <w:r>
+        <w:rPr>
+          <w:i/>
+        </w:rPr>
+        <w:t>sudo</w:t>
+      </w:r>
+      <w:proofErr w:type="spellEnd"/>
+      <w:r>
+        <w:rPr>
+          <w:i/>
+        </w:rPr>
+        <w:t xml:space="preserve"> allows for a root shell to be spawned: </w:t>
+      </w:r>
+      <w:proofErr w:type="spellStart"/>
+      <w:r>
+        <w:rPr>
+          <w:i/>
+        </w:rPr>
+        <w:t>sudo</w:t>
+      </w:r>
+      <w:proofErr w:type="spellEnd"/>
+      <w:r>
+        <w:rPr>
+          <w:i/>
+        </w:rPr>
+        <w:t xml:space="preserve"> python -c “import </w:t>
+      </w:r>
+      <w:proofErr w:type="spellStart"/>
+      <w:r>
+        <w:rPr>
+          <w:i/>
+        </w:rPr>
+        <w:t>pty</w:t>
+      </w:r>
+      <w:proofErr w:type="spellEnd"/>
+      <w:r>
+        <w:rPr>
+          <w:i/>
+        </w:rPr>
+        <w:t xml:space="preserve">; </w:t>
+      </w:r>
+      <w:proofErr w:type="spellStart"/>
+      <w:proofErr w:type="gramStart"/>
+      <w:r>
+        <w:rPr>
+          <w:i/>
+        </w:rPr>
+        <w:t>pty.spawn</w:t>
+      </w:r>
+      <w:proofErr w:type="spellEnd"/>
+      <w:proofErr w:type="gramEnd"/>
+      <w:r>
+        <w:rPr>
+          <w:i/>
+        </w:rPr>
+        <w:t>(‘/bin/bash’)”</w:t>
       </w:r>
     </w:p>
     <w:p>
@@ -2035,8 +2455,30 @@
         <w:rPr>
           <w:i/>
         </w:rPr>
-        <w:t>in the MySQL database wordpress in table wp_posts</w:t>
-      </w:r>
+        <w:t xml:space="preserve">in the MySQL database </w:t>
+      </w:r>
+      <w:proofErr w:type="spellStart"/>
+      <w:r>
+        <w:rPr>
+          <w:i/>
+        </w:rPr>
+        <w:t>wordpress</w:t>
+      </w:r>
+      <w:proofErr w:type="spellEnd"/>
+      <w:r>
+        <w:rPr>
+          <w:i/>
+        </w:rPr>
+        <w:t xml:space="preserve"> in table </w:t>
+      </w:r>
+      <w:proofErr w:type="spellStart"/>
+      <w:r>
+        <w:rPr>
+          <w:i/>
+        </w:rPr>
+        <w:t>wp_posts</w:t>
+      </w:r>
+      <w:proofErr w:type="spellEnd"/>
     </w:p>
     <w:p>
       <w:pPr>
@@ -2074,8 +2516,30 @@
           <w:i/>
         </w:rPr>
         <w:tab/>
-        <w:t>Location: in the MySQL database wordpress in table wp_posts</w:t>
-      </w:r>
+        <w:t xml:space="preserve">Location: in the MySQL database </w:t>
+      </w:r>
+      <w:proofErr w:type="spellStart"/>
+      <w:r>
+        <w:rPr>
+          <w:i/>
+        </w:rPr>
+        <w:t>wordpress</w:t>
+      </w:r>
+      <w:proofErr w:type="spellEnd"/>
+      <w:r>
+        <w:rPr>
+          <w:i/>
+        </w:rPr>
+        <w:t xml:space="preserve"> in table </w:t>
+      </w:r>
+      <w:proofErr w:type="spellStart"/>
+      <w:r>
+        <w:rPr>
+          <w:i/>
+        </w:rPr>
+        <w:t>wp_posts</w:t>
+      </w:r>
+      <w:proofErr w:type="spellEnd"/>
     </w:p>
     <w:p>
       <w:pPr>
@@ -2110,8 +2574,11 @@
     </w:p>
     <w:p>
       <w:pPr>
+        <w:spacing w:line="360" w:lineRule="auto"/>
         <w:rPr>
           <w:b/>
+          <w:sz w:val="24"/>
+          <w:szCs w:val="24"/>
         </w:rPr>
       </w:pPr>
       <w:r>
@@ -2123,63 +2590,238 @@
     </w:p>
     <w:p>
       <w:pPr>
+        <w:spacing w:line="360" w:lineRule="auto"/>
         <w:rPr>
           <w:bCs/>
+          <w:sz w:val="24"/>
+          <w:szCs w:val="24"/>
         </w:rPr>
       </w:pPr>
       <w:r>
         <w:rPr>
           <w:b/>
+          <w:sz w:val="24"/>
+          <w:szCs w:val="24"/>
         </w:rPr>
         <w:tab/>
       </w:r>
       <w:r>
         <w:rPr>
           <w:bCs/>
+          <w:sz w:val="24"/>
+          <w:szCs w:val="24"/>
         </w:rPr>
         <w:t>Once inside a system, an attacker wants to set up persistence. As a root user there are many ways to set up persistence.</w:t>
       </w:r>
       <w:r>
         <w:rPr>
           <w:bCs/>
+          <w:sz w:val="24"/>
+          <w:szCs w:val="24"/>
         </w:rPr>
         <w:t xml:space="preserve"> One way to set up persistence is by grabbing the shadow and passwd file and cracking the hashes within.</w:t>
       </w:r>
       <w:r>
         <w:rPr>
           <w:bCs/>
-        </w:rPr>
-        <w:t xml:space="preserve"> By analyzing the root hash in /etc/shadow, the hash signature identifies it as sha512-crypto, a very difficult hash to crack. In the root folder an attacker could place their ssh keys to be able to connect through ssh to root. The root directory currently doesn’t have a .ssh and no ssh keys stored within it. Alternatively a bind shell could be se</w:t>
-      </w:r>
+          <w:sz w:val="24"/>
+          <w:szCs w:val="24"/>
+        </w:rPr>
+        <w:t xml:space="preserve"> By analyzing the root hash in /</w:t>
+      </w:r>
+      <w:proofErr w:type="spellStart"/>
       <w:r>
         <w:rPr>
           <w:bCs/>
+          <w:sz w:val="24"/>
+          <w:szCs w:val="24"/>
+        </w:rPr>
+        <w:t>etc</w:t>
+      </w:r>
+      <w:proofErr w:type="spellEnd"/>
+      <w:r>
+        <w:rPr>
+          <w:bCs/>
+          <w:sz w:val="24"/>
+          <w:szCs w:val="24"/>
+        </w:rPr>
+        <w:t xml:space="preserve">/shadow, the hash signature identifies it as sha512-crypto, a very difficult hash to crack. In the root folder an attacker could place their </w:t>
+      </w:r>
+      <w:proofErr w:type="spellStart"/>
+      <w:r>
+        <w:rPr>
+          <w:bCs/>
+          <w:sz w:val="24"/>
+          <w:szCs w:val="24"/>
+        </w:rPr>
+        <w:t>ssh</w:t>
+      </w:r>
+      <w:proofErr w:type="spellEnd"/>
+      <w:r>
+        <w:rPr>
+          <w:bCs/>
+          <w:sz w:val="24"/>
+          <w:szCs w:val="24"/>
+        </w:rPr>
+        <w:t xml:space="preserve"> keys to be able to connect through </w:t>
+      </w:r>
+      <w:proofErr w:type="spellStart"/>
+      <w:r>
+        <w:rPr>
+          <w:bCs/>
+          <w:sz w:val="24"/>
+          <w:szCs w:val="24"/>
+        </w:rPr>
+        <w:t>ssh</w:t>
+      </w:r>
+      <w:proofErr w:type="spellEnd"/>
+      <w:r>
+        <w:rPr>
+          <w:bCs/>
+          <w:sz w:val="24"/>
+          <w:szCs w:val="24"/>
+        </w:rPr>
+        <w:t xml:space="preserve"> to root. The root directory currently doesn’t have a .</w:t>
+      </w:r>
+      <w:proofErr w:type="spellStart"/>
+      <w:r>
+        <w:rPr>
+          <w:bCs/>
+          <w:sz w:val="24"/>
+          <w:szCs w:val="24"/>
+        </w:rPr>
+        <w:t>ssh</w:t>
+      </w:r>
+      <w:proofErr w:type="spellEnd"/>
+      <w:r>
+        <w:rPr>
+          <w:bCs/>
+          <w:sz w:val="24"/>
+          <w:szCs w:val="24"/>
+        </w:rPr>
+        <w:t xml:space="preserve"> and no </w:t>
+      </w:r>
+      <w:proofErr w:type="spellStart"/>
+      <w:r>
+        <w:rPr>
+          <w:bCs/>
+          <w:sz w:val="24"/>
+          <w:szCs w:val="24"/>
+        </w:rPr>
+        <w:t>ssh</w:t>
+      </w:r>
+      <w:proofErr w:type="spellEnd"/>
+      <w:r>
+        <w:rPr>
+          <w:bCs/>
+          <w:sz w:val="24"/>
+          <w:szCs w:val="24"/>
+        </w:rPr>
+        <w:t xml:space="preserve"> keys stored within it. </w:t>
+      </w:r>
+      <w:proofErr w:type="gramStart"/>
+      <w:r>
+        <w:rPr>
+          <w:bCs/>
+          <w:sz w:val="24"/>
+          <w:szCs w:val="24"/>
+        </w:rPr>
+        <w:t>Alternatively</w:t>
+      </w:r>
+      <w:proofErr w:type="gramEnd"/>
+      <w:r>
+        <w:rPr>
+          <w:bCs/>
+          <w:sz w:val="24"/>
+          <w:szCs w:val="24"/>
+        </w:rPr>
+        <w:t xml:space="preserve"> a bind shell could be se</w:t>
+      </w:r>
+      <w:r>
+        <w:rPr>
+          <w:bCs/>
+          <w:sz w:val="24"/>
+          <w:szCs w:val="24"/>
         </w:rPr>
         <w:t>t up opening up a back door into the system allowing an attacker to connect to it whenever they choose, or it could be tied to the boot sequence</w:t>
       </w:r>
       <w:r>
         <w:rPr>
           <w:bCs/>
-        </w:rPr>
-        <w:t>, allowing the system to run the bind shell on boot. There</w:t>
+          <w:sz w:val="24"/>
+          <w:szCs w:val="24"/>
+        </w:rPr>
+        <w:t xml:space="preserve">, allowing the system to run the bind shell on boot. </w:t>
       </w:r>
       <w:r>
         <w:rPr>
           <w:bCs/>
-        </w:rPr>
-        <w:t xml:space="preserve"> are many options for persistence. An attacker chooses the right persistence depending on the system, for example, if they need to hide the persistent threat they may set a bootkit or a rootkit hidden to start on the system start up. </w:t>
+          <w:sz w:val="24"/>
+          <w:szCs w:val="24"/>
+        </w:rPr>
+        <w:lastRenderedPageBreak/>
+        <w:t>There</w:t>
       </w:r>
       <w:r>
         <w:rPr>
           <w:bCs/>
+          <w:sz w:val="24"/>
+          <w:szCs w:val="24"/>
+        </w:rPr>
+        <w:t xml:space="preserve"> are many options for persistence. An attacker chooses the right persistence depending on the system, for example, if they need to hide the persistent </w:t>
+      </w:r>
+      <w:proofErr w:type="gramStart"/>
+      <w:r>
+        <w:rPr>
+          <w:bCs/>
+          <w:sz w:val="24"/>
+          <w:szCs w:val="24"/>
+        </w:rPr>
+        <w:t>threat</w:t>
+      </w:r>
+      <w:proofErr w:type="gramEnd"/>
+      <w:r>
+        <w:rPr>
+          <w:bCs/>
+          <w:sz w:val="24"/>
+          <w:szCs w:val="24"/>
+        </w:rPr>
+        <w:t xml:space="preserve"> they may set a </w:t>
+      </w:r>
+      <w:proofErr w:type="spellStart"/>
+      <w:r>
+        <w:rPr>
+          <w:bCs/>
+          <w:sz w:val="24"/>
+          <w:szCs w:val="24"/>
+        </w:rPr>
+        <w:t>bootkit</w:t>
+      </w:r>
+      <w:proofErr w:type="spellEnd"/>
+      <w:r>
+        <w:rPr>
+          <w:bCs/>
+          <w:sz w:val="24"/>
+          <w:szCs w:val="24"/>
+        </w:rPr>
+        <w:t xml:space="preserve"> or a rootkit hidden to start on the system start up. </w:t>
+      </w:r>
+      <w:r>
+        <w:rPr>
+          <w:bCs/>
+          <w:sz w:val="24"/>
+          <w:szCs w:val="24"/>
         </w:rPr>
         <w:t>To defend against this is to prevent the attacker from getting a root shell, as is mentioned in mitigation.</w:t>
       </w:r>
     </w:p>
     <w:p>
       <w:pPr>
+        <w:spacing w:line="360" w:lineRule="auto"/>
         <w:rPr>
           <w:b/>
+          <w:sz w:val="24"/>
+          <w:szCs w:val="24"/>
         </w:rPr>
       </w:pPr>
     </w:p>
@@ -2480,7 +3122,21 @@
         <w:rPr>
           <w:i/>
         </w:rPr>
-        <w:t>Possibly require ssh key to gain access to the server / dual factor authentication</w:t>
+        <w:t xml:space="preserve">Possibly require </w:t>
+      </w:r>
+      <w:proofErr w:type="spellStart"/>
+      <w:r>
+        <w:rPr>
+          <w:i/>
+        </w:rPr>
+        <w:t>ssh</w:t>
+      </w:r>
+      <w:proofErr w:type="spellEnd"/>
+      <w:r>
+        <w:rPr>
+          <w:i/>
+        </w:rPr>
+        <w:t xml:space="preserve"> key to gain access to the server / dual factor authentication</w:t>
       </w:r>
     </w:p>
     <w:p>
@@ -2495,6 +3151,7 @@
         <w:rPr>
           <w:i/>
         </w:rPr>
+        <w:lastRenderedPageBreak/>
         <w:t>Close ports/ filter ports with a firewall if they don’t need to be accessed by the outside world.</w:t>
       </w:r>
     </w:p>
@@ -2589,7 +3246,21 @@
         <w:rPr>
           <w:i/>
         </w:rPr>
-        <w:t xml:space="preserve">Only allow users to use sudo/root permissions only when they require them, then disable those permissions after they no longer </w:t>
+        <w:t xml:space="preserve">Only allow users to use </w:t>
+      </w:r>
+      <w:proofErr w:type="spellStart"/>
+      <w:r>
+        <w:rPr>
+          <w:i/>
+        </w:rPr>
+        <w:t>sudo</w:t>
+      </w:r>
+      <w:proofErr w:type="spellEnd"/>
+      <w:r>
+        <w:rPr>
+          <w:i/>
+        </w:rPr>
+        <w:t xml:space="preserve">/root permissions only when they require them, then disable those permissions after they no longer </w:t>
       </w:r>
       <w:r>
         <w:rPr>
@@ -2643,7 +3314,14 @@
         <w:rPr>
           <w:i/>
         </w:rPr>
-        <w:t>Set up IP</w:t>
+        <w:t xml:space="preserve">Set up </w:t>
+      </w:r>
+      <w:proofErr w:type="spellStart"/>
+      <w:r>
+        <w:rPr>
+          <w:i/>
+        </w:rPr>
+        <w:t>IP</w:t>
       </w:r>
       <w:r>
         <w:rPr>
@@ -2651,6 +3329,7 @@
         </w:rPr>
         <w:t>Chain</w:t>
       </w:r>
+      <w:proofErr w:type="spellEnd"/>
       <w:r>
         <w:rPr>
           <w:i/>
@@ -2663,8 +3342,6 @@
         </w:rPr>
         <w:t>from the allowed and to the proper IP Blocks.</w:t>
       </w:r>
-      <w:bookmarkStart w:id="0" w:name="_GoBack"/>
-      <w:bookmarkEnd w:id="0"/>
       <w:r>
         <w:t xml:space="preserve">                                                                                                                             </w:t>
       </w:r>
@@ -3540,6 +4217,36 @@
       <w:contextualSpacing/>
     </w:pPr>
   </w:style>
+  <w:style w:type="paragraph" w:styleId="BalloonText">
+    <w:name w:val="Balloon Text"/>
+    <w:basedOn w:val="Normal"/>
+    <w:link w:val="BalloonTextChar"/>
+    <w:uiPriority w:val="99"/>
+    <w:semiHidden/>
+    <w:unhideWhenUsed/>
+    <w:rsid w:val="00900143"/>
+    <w:pPr>
+      <w:spacing w:line="240" w:lineRule="auto"/>
+    </w:pPr>
+    <w:rPr>
+      <w:rFonts w:ascii="Segoe UI" w:hAnsi="Segoe UI" w:cs="Segoe UI"/>
+      <w:sz w:val="18"/>
+      <w:szCs w:val="18"/>
+    </w:rPr>
+  </w:style>
+  <w:style w:type="character" w:customStyle="1" w:styleId="BalloonTextChar">
+    <w:name w:val="Balloon Text Char"/>
+    <w:basedOn w:val="DefaultParagraphFont"/>
+    <w:link w:val="BalloonText"/>
+    <w:uiPriority w:val="99"/>
+    <w:semiHidden/>
+    <w:rsid w:val="00900143"/>
+    <w:rPr>
+      <w:rFonts w:ascii="Segoe UI" w:hAnsi="Segoe UI" w:cs="Segoe UI"/>
+      <w:sz w:val="18"/>
+      <w:szCs w:val="18"/>
+    </w:rPr>
+  </w:style>
 </w:styles>
 </file>
 
@@ -3621,7 +4328,7 @@
     <w:charset w:val="00"/>
     <w:family w:val="swiss"/>
     <w:pitch w:val="variable"/>
-    <w:sig w:usb0="E0002EFF" w:usb1="C000785B" w:usb2="00000009" w:usb3="00000000" w:csb0="000001FF" w:csb1="00000000"/>
+    <w:sig w:usb0="E0002AFF" w:usb1="C0007843" w:usb2="00000009" w:usb3="00000000" w:csb0="000001FF" w:csb1="00000000"/>
   </w:font>
   <w:font w:name="Courier New">
     <w:panose1 w:val="02070309020205020404"/>
@@ -3635,7 +4342,7 @@
     <w:charset w:val="00"/>
     <w:family w:val="roman"/>
     <w:pitch w:val="variable"/>
-    <w:sig w:usb0="E0002EFF" w:usb1="C000785B" w:usb2="00000009" w:usb3="00000000" w:csb0="000001FF" w:csb1="00000000"/>
+    <w:sig w:usb0="E0002AFF" w:usb1="C0007843" w:usb2="00000009" w:usb3="00000000" w:csb0="000001FF" w:csb1="00000000"/>
   </w:font>
   <w:font w:name="Wingdings">
     <w:panose1 w:val="05000000000000000000"/>
@@ -3658,12 +4365,19 @@
     <w:pitch w:val="variable"/>
     <w:sig w:usb0="E00006FF" w:usb1="420024FF" w:usb2="02000000" w:usb3="00000000" w:csb0="0000019F" w:csb1="00000000"/>
   </w:font>
+  <w:font w:name="Segoe UI">
+    <w:panose1 w:val="020B0502040204020203"/>
+    <w:charset w:val="00"/>
+    <w:family w:val="swiss"/>
+    <w:pitch w:val="variable"/>
+    <w:sig w:usb0="E4002EFF" w:usb1="C000E47F" w:usb2="00000009" w:usb3="00000000" w:csb0="000001FF" w:csb1="00000000"/>
+  </w:font>
   <w:font w:name="Calibri">
     <w:panose1 w:val="020F0502020204030204"/>
     <w:charset w:val="00"/>
     <w:family w:val="swiss"/>
     <w:pitch w:val="variable"/>
-    <w:sig w:usb0="E0002EFF" w:usb1="C000247B" w:usb2="00000009" w:usb3="00000000" w:csb0="000001FF" w:csb1="00000000"/>
+    <w:sig w:usb0="E0002AFF" w:usb1="4000ACFF" w:usb2="00000001" w:usb3="00000000" w:csb0="000001FF" w:csb1="00000000"/>
   </w:font>
   <w:font w:name="Calibri Light">
     <w:panose1 w:val="020F0302020204030204"/>
@@ -3694,6 +4408,7 @@
     <w:rsid w:val="00045A32"/>
     <w:rsid w:val="00395878"/>
     <w:rsid w:val="00AF1ACE"/>
+    <w:rsid w:val="00D41A61"/>
     <w:rsid w:val="00E30EC8"/>
     <w:rsid w:val="00F12D83"/>
   </w:rsids>

</xml_diff>